<commit_message>
Update work log in report
</commit_message>
<xml_diff>
--- a/Report.docx
+++ b/Report.docx
@@ -1972,6 +1972,805 @@
           <w:lang w:val="id-ID"/>
         </w:rPr>
       </w:pPr>
+      <w:r>
+        <w:rPr>
+          <w:noProof/>
+          <w:lang w:val="id-ID"/>
+        </w:rPr>
+        <mc:AlternateContent>
+          <mc:Choice Requires="wps">
+            <w:drawing>
+              <wp:anchor distT="45720" distB="45720" distL="114300" distR="114300" simplePos="0" relativeHeight="251673600" behindDoc="0" locked="0" layoutInCell="1" allowOverlap="1" wp14:anchorId="29B62086" wp14:editId="731155D7">
+                <wp:simplePos x="0" y="0"/>
+                <wp:positionH relativeFrom="column">
+                  <wp:posOffset>5791200</wp:posOffset>
+                </wp:positionH>
+                <wp:positionV relativeFrom="paragraph">
+                  <wp:posOffset>2599055</wp:posOffset>
+                </wp:positionV>
+                <wp:extent cx="428625" cy="1404620"/>
+                <wp:effectExtent l="0" t="0" r="0" b="1270"/>
+                <wp:wrapNone/>
+                <wp:docPr id="10" name="Text Box 2"/>
+                <wp:cNvGraphicFramePr>
+                  <a:graphicFrameLocks xmlns:a="http://schemas.openxmlformats.org/drawingml/2006/main"/>
+                </wp:cNvGraphicFramePr>
+                <a:graphic xmlns:a="http://schemas.openxmlformats.org/drawingml/2006/main">
+                  <a:graphicData uri="http://schemas.microsoft.com/office/word/2010/wordprocessingShape">
+                    <wps:wsp>
+                      <wps:cNvSpPr txBox="1">
+                        <a:spLocks noChangeArrowheads="1"/>
+                      </wps:cNvSpPr>
+                      <wps:spPr bwMode="auto">
+                        <a:xfrm>
+                          <a:off x="0" y="0"/>
+                          <a:ext cx="428625" cy="1404620"/>
+                        </a:xfrm>
+                        <a:prstGeom prst="rect">
+                          <a:avLst/>
+                        </a:prstGeom>
+                        <a:noFill/>
+                        <a:ln w="9525">
+                          <a:noFill/>
+                          <a:miter lim="800000"/>
+                          <a:headEnd/>
+                          <a:tailEnd/>
+                        </a:ln>
+                      </wps:spPr>
+                      <wps:txbx>
+                        <w:txbxContent>
+                          <w:p>
+                            <w:pPr>
+                              <w:rPr>
+                                <w:color w:val="FF0000"/>
+                                <w:sz w:val="44"/>
+                              </w:rPr>
+                            </w:pPr>
+                            <w:r>
+                              <w:rPr>
+                                <w:color w:val="FF0000"/>
+                                <w:sz w:val="44"/>
+                                <w:lang w:val="id-ID"/>
+                              </w:rPr>
+                              <w:t>7</w:t>
+                            </w:r>
+                          </w:p>
+                        </w:txbxContent>
+                      </wps:txbx>
+                      <wps:bodyPr rot="0" vert="horz" wrap="square" lIns="91440" tIns="45720" rIns="91440" bIns="45720" anchor="t" anchorCtr="0">
+                        <a:spAutoFit/>
+                      </wps:bodyPr>
+                    </wps:wsp>
+                  </a:graphicData>
+                </a:graphic>
+                <wp14:sizeRelH relativeFrom="margin">
+                  <wp14:pctWidth>0</wp14:pctWidth>
+                </wp14:sizeRelH>
+                <wp14:sizeRelV relativeFrom="margin">
+                  <wp14:pctHeight>20000</wp14:pctHeight>
+                </wp14:sizeRelV>
+              </wp:anchor>
+            </w:drawing>
+          </mc:Choice>
+          <mc:Fallback>
+            <w:pict>
+              <v:shape w14:anchorId="29B62086" id="Text Box 2" o:spid="_x0000_s1027" type="#_x0000_t202" style="position:absolute;left:0;text-align:left;margin-left:456pt;margin-top:204.65pt;width:33.75pt;height:110.6pt;z-index:251673600;visibility:visible;mso-wrap-style:square;mso-width-percent:0;mso-height-percent:200;mso-wrap-distance-left:9pt;mso-wrap-distance-top:3.6pt;mso-wrap-distance-right:9pt;mso-wrap-distance-bottom:3.6pt;mso-position-horizontal:absolute;mso-position-horizontal-relative:text;mso-position-vertical:absolute;mso-position-vertical-relative:text;mso-width-percent:0;mso-height-percent:200;mso-width-relative:margin;mso-height-relative:margin;v-text-anchor:top" o:gfxdata="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" filled="f" stroked="f">
+                <v:textbox style="mso-fit-shape-to-text:t">
+                  <w:txbxContent>
+                    <w:p>
+                      <w:pPr>
+                        <w:rPr>
+                          <w:color w:val="FF0000"/>
+                          <w:sz w:val="44"/>
+                        </w:rPr>
+                      </w:pPr>
+                      <w:r>
+                        <w:rPr>
+                          <w:color w:val="FF0000"/>
+                          <w:sz w:val="44"/>
+                          <w:lang w:val="id-ID"/>
+                        </w:rPr>
+                        <w:t>7</w:t>
+                      </w:r>
+                    </w:p>
+                  </w:txbxContent>
+                </v:textbox>
+              </v:shape>
+            </w:pict>
+          </mc:Fallback>
+        </mc:AlternateContent>
+      </w:r>
+      <w:r>
+        <w:rPr>
+          <w:noProof/>
+          <w:lang w:val="id-ID"/>
+        </w:rPr>
+        <mc:AlternateContent>
+          <mc:Choice Requires="wps">
+            <w:drawing>
+              <wp:anchor distT="45720" distB="45720" distL="114300" distR="114300" simplePos="0" relativeHeight="251671552" behindDoc="0" locked="0" layoutInCell="1" allowOverlap="1" wp14:anchorId="2BE7E536" wp14:editId="38BF46A7">
+                <wp:simplePos x="0" y="0"/>
+                <wp:positionH relativeFrom="column">
+                  <wp:posOffset>6134100</wp:posOffset>
+                </wp:positionH>
+                <wp:positionV relativeFrom="paragraph">
+                  <wp:posOffset>2008505</wp:posOffset>
+                </wp:positionV>
+                <wp:extent cx="428625" cy="1404620"/>
+                <wp:effectExtent l="0" t="0" r="0" b="1270"/>
+                <wp:wrapNone/>
+                <wp:docPr id="9" name="Text Box 2"/>
+                <wp:cNvGraphicFramePr>
+                  <a:graphicFrameLocks xmlns:a="http://schemas.openxmlformats.org/drawingml/2006/main"/>
+                </wp:cNvGraphicFramePr>
+                <a:graphic xmlns:a="http://schemas.openxmlformats.org/drawingml/2006/main">
+                  <a:graphicData uri="http://schemas.microsoft.com/office/word/2010/wordprocessingShape">
+                    <wps:wsp>
+                      <wps:cNvSpPr txBox="1">
+                        <a:spLocks noChangeArrowheads="1"/>
+                      </wps:cNvSpPr>
+                      <wps:spPr bwMode="auto">
+                        <a:xfrm>
+                          <a:off x="0" y="0"/>
+                          <a:ext cx="428625" cy="1404620"/>
+                        </a:xfrm>
+                        <a:prstGeom prst="rect">
+                          <a:avLst/>
+                        </a:prstGeom>
+                        <a:noFill/>
+                        <a:ln w="9525">
+                          <a:noFill/>
+                          <a:miter lim="800000"/>
+                          <a:headEnd/>
+                          <a:tailEnd/>
+                        </a:ln>
+                      </wps:spPr>
+                      <wps:txbx>
+                        <w:txbxContent>
+                          <w:p>
+                            <w:pPr>
+                              <w:rPr>
+                                <w:color w:val="FF0000"/>
+                                <w:sz w:val="44"/>
+                              </w:rPr>
+                            </w:pPr>
+                            <w:r>
+                              <w:rPr>
+                                <w:color w:val="FF0000"/>
+                                <w:sz w:val="44"/>
+                                <w:lang w:val="id-ID"/>
+                              </w:rPr>
+                              <w:t>6</w:t>
+                            </w:r>
+                          </w:p>
+                        </w:txbxContent>
+                      </wps:txbx>
+                      <wps:bodyPr rot="0" vert="horz" wrap="square" lIns="91440" tIns="45720" rIns="91440" bIns="45720" anchor="t" anchorCtr="0">
+                        <a:spAutoFit/>
+                      </wps:bodyPr>
+                    </wps:wsp>
+                  </a:graphicData>
+                </a:graphic>
+                <wp14:sizeRelH relativeFrom="margin">
+                  <wp14:pctWidth>0</wp14:pctWidth>
+                </wp14:sizeRelH>
+                <wp14:sizeRelV relativeFrom="margin">
+                  <wp14:pctHeight>20000</wp14:pctHeight>
+                </wp14:sizeRelV>
+              </wp:anchor>
+            </w:drawing>
+          </mc:Choice>
+          <mc:Fallback>
+            <w:pict>
+              <v:shape w14:anchorId="2BE7E536" id="_x0000_s1028" type="#_x0000_t202" style="position:absolute;left:0;text-align:left;margin-left:483pt;margin-top:158.15pt;width:33.75pt;height:110.6pt;z-index:251671552;visibility:visible;mso-wrap-style:square;mso-width-percent:0;mso-height-percent:200;mso-wrap-distance-left:9pt;mso-wrap-distance-top:3.6pt;mso-wrap-distance-right:9pt;mso-wrap-distance-bottom:3.6pt;mso-position-horizontal:absolute;mso-position-horizontal-relative:text;mso-position-vertical:absolute;mso-position-vertical-relative:text;mso-width-percent:0;mso-height-percent:200;mso-width-relative:margin;mso-height-relative:margin;v-text-anchor:top" o:gfxdata="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" filled="f" stroked="f">
+                <v:textbox style="mso-fit-shape-to-text:t">
+                  <w:txbxContent>
+                    <w:p>
+                      <w:pPr>
+                        <w:rPr>
+                          <w:color w:val="FF0000"/>
+                          <w:sz w:val="44"/>
+                        </w:rPr>
+                      </w:pPr>
+                      <w:r>
+                        <w:rPr>
+                          <w:color w:val="FF0000"/>
+                          <w:sz w:val="44"/>
+                          <w:lang w:val="id-ID"/>
+                        </w:rPr>
+                        <w:t>6</w:t>
+                      </w:r>
+                    </w:p>
+                  </w:txbxContent>
+                </v:textbox>
+              </v:shape>
+            </w:pict>
+          </mc:Fallback>
+        </mc:AlternateContent>
+      </w:r>
+      <w:r>
+        <w:rPr>
+          <w:noProof/>
+          <w:lang w:val="id-ID"/>
+        </w:rPr>
+        <mc:AlternateContent>
+          <mc:Choice Requires="wps">
+            <w:drawing>
+              <wp:anchor distT="45720" distB="45720" distL="114300" distR="114300" simplePos="0" relativeHeight="251669504" behindDoc="0" locked="0" layoutInCell="1" allowOverlap="1" wp14:anchorId="24DCAE61" wp14:editId="1874CAED">
+                <wp:simplePos x="0" y="0"/>
+                <wp:positionH relativeFrom="column">
+                  <wp:posOffset>5457825</wp:posOffset>
+                </wp:positionH>
+                <wp:positionV relativeFrom="paragraph">
+                  <wp:posOffset>2075180</wp:posOffset>
+                </wp:positionV>
+                <wp:extent cx="428625" cy="1404620"/>
+                <wp:effectExtent l="0" t="0" r="0" b="1270"/>
+                <wp:wrapNone/>
+                <wp:docPr id="8" name="Text Box 2"/>
+                <wp:cNvGraphicFramePr>
+                  <a:graphicFrameLocks xmlns:a="http://schemas.openxmlformats.org/drawingml/2006/main"/>
+                </wp:cNvGraphicFramePr>
+                <a:graphic xmlns:a="http://schemas.openxmlformats.org/drawingml/2006/main">
+                  <a:graphicData uri="http://schemas.microsoft.com/office/word/2010/wordprocessingShape">
+                    <wps:wsp>
+                      <wps:cNvSpPr txBox="1">
+                        <a:spLocks noChangeArrowheads="1"/>
+                      </wps:cNvSpPr>
+                      <wps:spPr bwMode="auto">
+                        <a:xfrm>
+                          <a:off x="0" y="0"/>
+                          <a:ext cx="428625" cy="1404620"/>
+                        </a:xfrm>
+                        <a:prstGeom prst="rect">
+                          <a:avLst/>
+                        </a:prstGeom>
+                        <a:noFill/>
+                        <a:ln w="9525">
+                          <a:noFill/>
+                          <a:miter lim="800000"/>
+                          <a:headEnd/>
+                          <a:tailEnd/>
+                        </a:ln>
+                      </wps:spPr>
+                      <wps:txbx>
+                        <w:txbxContent>
+                          <w:p>
+                            <w:pPr>
+                              <w:rPr>
+                                <w:color w:val="FF0000"/>
+                                <w:sz w:val="44"/>
+                                <w:lang w:val="id-ID"/>
+                              </w:rPr>
+                            </w:pPr>
+                            <w:r>
+                              <w:rPr>
+                                <w:color w:val="FF0000"/>
+                                <w:sz w:val="44"/>
+                                <w:lang w:val="id-ID"/>
+                              </w:rPr>
+                              <w:t>5</w:t>
+                            </w:r>
+                          </w:p>
+                        </w:txbxContent>
+                      </wps:txbx>
+                      <wps:bodyPr rot="0" vert="horz" wrap="square" lIns="91440" tIns="45720" rIns="91440" bIns="45720" anchor="t" anchorCtr="0">
+                        <a:spAutoFit/>
+                      </wps:bodyPr>
+                    </wps:wsp>
+                  </a:graphicData>
+                </a:graphic>
+                <wp14:sizeRelH relativeFrom="margin">
+                  <wp14:pctWidth>0</wp14:pctWidth>
+                </wp14:sizeRelH>
+                <wp14:sizeRelV relativeFrom="margin">
+                  <wp14:pctHeight>20000</wp14:pctHeight>
+                </wp14:sizeRelV>
+              </wp:anchor>
+            </w:drawing>
+          </mc:Choice>
+          <mc:Fallback>
+            <w:pict>
+              <v:shape w14:anchorId="24DCAE61" id="_x0000_s1029" type="#_x0000_t202" style="position:absolute;left:0;text-align:left;margin-left:429.75pt;margin-top:163.4pt;width:33.75pt;height:110.6pt;z-index:251669504;visibility:visible;mso-wrap-style:square;mso-width-percent:0;mso-height-percent:200;mso-wrap-distance-left:9pt;mso-wrap-distance-top:3.6pt;mso-wrap-distance-right:9pt;mso-wrap-distance-bottom:3.6pt;mso-position-horizontal:absolute;mso-position-horizontal-relative:text;mso-position-vertical:absolute;mso-position-vertical-relative:text;mso-width-percent:0;mso-height-percent:200;mso-width-relative:margin;mso-height-relative:margin;v-text-anchor:top" o:gfxdata="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" filled="f" stroked="f">
+                <v:textbox style="mso-fit-shape-to-text:t">
+                  <w:txbxContent>
+                    <w:p>
+                      <w:pPr>
+                        <w:rPr>
+                          <w:color w:val="FF0000"/>
+                          <w:sz w:val="44"/>
+                          <w:lang w:val="id-ID"/>
+                        </w:rPr>
+                      </w:pPr>
+                      <w:r>
+                        <w:rPr>
+                          <w:color w:val="FF0000"/>
+                          <w:sz w:val="44"/>
+                          <w:lang w:val="id-ID"/>
+                        </w:rPr>
+                        <w:t>5</w:t>
+                      </w:r>
+                    </w:p>
+                  </w:txbxContent>
+                </v:textbox>
+              </v:shape>
+            </w:pict>
+          </mc:Fallback>
+        </mc:AlternateContent>
+      </w:r>
+      <w:r>
+        <w:rPr>
+          <w:noProof/>
+          <w:lang w:val="id-ID"/>
+        </w:rPr>
+        <mc:AlternateContent>
+          <mc:Choice Requires="wps">
+            <w:drawing>
+              <wp:anchor distT="45720" distB="45720" distL="114300" distR="114300" simplePos="0" relativeHeight="251667456" behindDoc="0" locked="0" layoutInCell="1" allowOverlap="1" wp14:anchorId="6DA4696C" wp14:editId="66284AC2">
+                <wp:simplePos x="0" y="0"/>
+                <wp:positionH relativeFrom="column">
+                  <wp:posOffset>5457825</wp:posOffset>
+                </wp:positionH>
+                <wp:positionV relativeFrom="paragraph">
+                  <wp:posOffset>1465580</wp:posOffset>
+                </wp:positionV>
+                <wp:extent cx="428625" cy="1404620"/>
+                <wp:effectExtent l="0" t="0" r="0" b="1270"/>
+                <wp:wrapNone/>
+                <wp:docPr id="7" name="Text Box 2"/>
+                <wp:cNvGraphicFramePr>
+                  <a:graphicFrameLocks xmlns:a="http://schemas.openxmlformats.org/drawingml/2006/main"/>
+                </wp:cNvGraphicFramePr>
+                <a:graphic xmlns:a="http://schemas.openxmlformats.org/drawingml/2006/main">
+                  <a:graphicData uri="http://schemas.microsoft.com/office/word/2010/wordprocessingShape">
+                    <wps:wsp>
+                      <wps:cNvSpPr txBox="1">
+                        <a:spLocks noChangeArrowheads="1"/>
+                      </wps:cNvSpPr>
+                      <wps:spPr bwMode="auto">
+                        <a:xfrm>
+                          <a:off x="0" y="0"/>
+                          <a:ext cx="428625" cy="1404620"/>
+                        </a:xfrm>
+                        <a:prstGeom prst="rect">
+                          <a:avLst/>
+                        </a:prstGeom>
+                        <a:noFill/>
+                        <a:ln w="9525">
+                          <a:noFill/>
+                          <a:miter lim="800000"/>
+                          <a:headEnd/>
+                          <a:tailEnd/>
+                        </a:ln>
+                      </wps:spPr>
+                      <wps:txbx>
+                        <w:txbxContent>
+                          <w:p>
+                            <w:pPr>
+                              <w:rPr>
+                                <w:color w:val="FF0000"/>
+                                <w:sz w:val="44"/>
+                              </w:rPr>
+                            </w:pPr>
+                            <w:r>
+                              <w:rPr>
+                                <w:color w:val="FF0000"/>
+                                <w:sz w:val="44"/>
+                                <w:lang w:val="id-ID"/>
+                              </w:rPr>
+                              <w:t>4</w:t>
+                            </w:r>
+                          </w:p>
+                        </w:txbxContent>
+                      </wps:txbx>
+                      <wps:bodyPr rot="0" vert="horz" wrap="square" lIns="91440" tIns="45720" rIns="91440" bIns="45720" anchor="t" anchorCtr="0">
+                        <a:spAutoFit/>
+                      </wps:bodyPr>
+                    </wps:wsp>
+                  </a:graphicData>
+                </a:graphic>
+                <wp14:sizeRelH relativeFrom="margin">
+                  <wp14:pctWidth>0</wp14:pctWidth>
+                </wp14:sizeRelH>
+                <wp14:sizeRelV relativeFrom="margin">
+                  <wp14:pctHeight>20000</wp14:pctHeight>
+                </wp14:sizeRelV>
+              </wp:anchor>
+            </w:drawing>
+          </mc:Choice>
+          <mc:Fallback>
+            <w:pict>
+              <v:shape w14:anchorId="6DA4696C" id="_x0000_s1030" type="#_x0000_t202" style="position:absolute;left:0;text-align:left;margin-left:429.75pt;margin-top:115.4pt;width:33.75pt;height:110.6pt;z-index:251667456;visibility:visible;mso-wrap-style:square;mso-width-percent:0;mso-height-percent:200;mso-wrap-distance-left:9pt;mso-wrap-distance-top:3.6pt;mso-wrap-distance-right:9pt;mso-wrap-distance-bottom:3.6pt;mso-position-horizontal:absolute;mso-position-horizontal-relative:text;mso-position-vertical:absolute;mso-position-vertical-relative:text;mso-width-percent:0;mso-height-percent:200;mso-width-relative:margin;mso-height-relative:margin;v-text-anchor:top" o:gfxdata="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" filled="f" stroked="f">
+                <v:textbox style="mso-fit-shape-to-text:t">
+                  <w:txbxContent>
+                    <w:p>
+                      <w:pPr>
+                        <w:rPr>
+                          <w:color w:val="FF0000"/>
+                          <w:sz w:val="44"/>
+                        </w:rPr>
+                      </w:pPr>
+                      <w:r>
+                        <w:rPr>
+                          <w:color w:val="FF0000"/>
+                          <w:sz w:val="44"/>
+                          <w:lang w:val="id-ID"/>
+                        </w:rPr>
+                        <w:t>4</w:t>
+                      </w:r>
+                    </w:p>
+                  </w:txbxContent>
+                </v:textbox>
+              </v:shape>
+            </w:pict>
+          </mc:Fallback>
+        </mc:AlternateContent>
+      </w:r>
+      <w:r>
+        <w:rPr>
+          <w:noProof/>
+          <w:lang w:val="id-ID"/>
+        </w:rPr>
+        <mc:AlternateContent>
+          <mc:Choice Requires="wps">
+            <w:drawing>
+              <wp:anchor distT="45720" distB="45720" distL="114300" distR="114300" simplePos="0" relativeHeight="251665408" behindDoc="0" locked="0" layoutInCell="1" allowOverlap="1" wp14:anchorId="26A6BC2F" wp14:editId="3EDE4C7C">
+                <wp:simplePos x="0" y="0"/>
+                <wp:positionH relativeFrom="margin">
+                  <wp:posOffset>5467350</wp:posOffset>
+                </wp:positionH>
+                <wp:positionV relativeFrom="paragraph">
+                  <wp:posOffset>1160780</wp:posOffset>
+                </wp:positionV>
+                <wp:extent cx="428625" cy="1404620"/>
+                <wp:effectExtent l="0" t="0" r="0" b="1270"/>
+                <wp:wrapNone/>
+                <wp:docPr id="5" name="Text Box 2"/>
+                <wp:cNvGraphicFramePr>
+                  <a:graphicFrameLocks xmlns:a="http://schemas.openxmlformats.org/drawingml/2006/main"/>
+                </wp:cNvGraphicFramePr>
+                <a:graphic xmlns:a="http://schemas.openxmlformats.org/drawingml/2006/main">
+                  <a:graphicData uri="http://schemas.microsoft.com/office/word/2010/wordprocessingShape">
+                    <wps:wsp>
+                      <wps:cNvSpPr txBox="1">
+                        <a:spLocks noChangeArrowheads="1"/>
+                      </wps:cNvSpPr>
+                      <wps:spPr bwMode="auto">
+                        <a:xfrm>
+                          <a:off x="0" y="0"/>
+                          <a:ext cx="428625" cy="1404620"/>
+                        </a:xfrm>
+                        <a:prstGeom prst="rect">
+                          <a:avLst/>
+                        </a:prstGeom>
+                        <a:noFill/>
+                        <a:ln w="9525">
+                          <a:noFill/>
+                          <a:miter lim="800000"/>
+                          <a:headEnd/>
+                          <a:tailEnd/>
+                        </a:ln>
+                      </wps:spPr>
+                      <wps:txbx>
+                        <w:txbxContent>
+                          <w:p>
+                            <w:pPr>
+                              <w:rPr>
+                                <w:color w:val="FF0000"/>
+                                <w:sz w:val="44"/>
+                              </w:rPr>
+                            </w:pPr>
+                            <w:r>
+                              <w:rPr>
+                                <w:color w:val="FF0000"/>
+                                <w:sz w:val="44"/>
+                                <w:lang w:val="id-ID"/>
+                              </w:rPr>
+                              <w:t>3</w:t>
+                            </w:r>
+                          </w:p>
+                        </w:txbxContent>
+                      </wps:txbx>
+                      <wps:bodyPr rot="0" vert="horz" wrap="square" lIns="91440" tIns="45720" rIns="91440" bIns="45720" anchor="t" anchorCtr="0">
+                        <a:spAutoFit/>
+                      </wps:bodyPr>
+                    </wps:wsp>
+                  </a:graphicData>
+                </a:graphic>
+                <wp14:sizeRelH relativeFrom="margin">
+                  <wp14:pctWidth>0</wp14:pctWidth>
+                </wp14:sizeRelH>
+                <wp14:sizeRelV relativeFrom="margin">
+                  <wp14:pctHeight>20000</wp14:pctHeight>
+                </wp14:sizeRelV>
+              </wp:anchor>
+            </w:drawing>
+          </mc:Choice>
+          <mc:Fallback>
+            <w:pict>
+              <v:shape w14:anchorId="26A6BC2F" id="_x0000_s1031" type="#_x0000_t202" style="position:absolute;left:0;text-align:left;margin-left:430.5pt;margin-top:91.4pt;width:33.75pt;height:110.6pt;z-index:251665408;visibility:visible;mso-wrap-style:square;mso-width-percent:0;mso-height-percent:200;mso-wrap-distance-left:9pt;mso-wrap-distance-top:3.6pt;mso-wrap-distance-right:9pt;mso-wrap-distance-bottom:3.6pt;mso-position-horizontal:absolute;mso-position-horizontal-relative:margin;mso-position-vertical:absolute;mso-position-vertical-relative:text;mso-width-percent:0;mso-height-percent:200;mso-width-relative:margin;mso-height-relative:margin;v-text-anchor:top" o:gfxdata="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" filled="f" stroked="f">
+                <v:textbox style="mso-fit-shape-to-text:t">
+                  <w:txbxContent>
+                    <w:p>
+                      <w:pPr>
+                        <w:rPr>
+                          <w:color w:val="FF0000"/>
+                          <w:sz w:val="44"/>
+                        </w:rPr>
+                      </w:pPr>
+                      <w:r>
+                        <w:rPr>
+                          <w:color w:val="FF0000"/>
+                          <w:sz w:val="44"/>
+                          <w:lang w:val="id-ID"/>
+                        </w:rPr>
+                        <w:t>3</w:t>
+                      </w:r>
+                    </w:p>
+                  </w:txbxContent>
+                </v:textbox>
+                <w10:wrap anchorx="margin"/>
+              </v:shape>
+            </w:pict>
+          </mc:Fallback>
+        </mc:AlternateContent>
+      </w:r>
+      <w:r>
+        <w:rPr>
+          <w:noProof/>
+          <w:lang w:val="id-ID"/>
+        </w:rPr>
+        <mc:AlternateContent>
+          <mc:Choice Requires="wps">
+            <w:drawing>
+              <wp:anchor distT="45720" distB="45720" distL="114300" distR="114300" simplePos="0" relativeHeight="251663360" behindDoc="0" locked="0" layoutInCell="1" allowOverlap="1" wp14:anchorId="30AAE427" wp14:editId="1974251A">
+                <wp:simplePos x="0" y="0"/>
+                <wp:positionH relativeFrom="column">
+                  <wp:posOffset>5895975</wp:posOffset>
+                </wp:positionH>
+                <wp:positionV relativeFrom="paragraph">
+                  <wp:posOffset>570230</wp:posOffset>
+                </wp:positionV>
+                <wp:extent cx="428625" cy="1404620"/>
+                <wp:effectExtent l="0" t="0" r="0" b="1270"/>
+                <wp:wrapNone/>
+                <wp:docPr id="4" name="Text Box 2"/>
+                <wp:cNvGraphicFramePr>
+                  <a:graphicFrameLocks xmlns:a="http://schemas.openxmlformats.org/drawingml/2006/main"/>
+                </wp:cNvGraphicFramePr>
+                <a:graphic xmlns:a="http://schemas.openxmlformats.org/drawingml/2006/main">
+                  <a:graphicData uri="http://schemas.microsoft.com/office/word/2010/wordprocessingShape">
+                    <wps:wsp>
+                      <wps:cNvSpPr txBox="1">
+                        <a:spLocks noChangeArrowheads="1"/>
+                      </wps:cNvSpPr>
+                      <wps:spPr bwMode="auto">
+                        <a:xfrm>
+                          <a:off x="0" y="0"/>
+                          <a:ext cx="428625" cy="1404620"/>
+                        </a:xfrm>
+                        <a:prstGeom prst="rect">
+                          <a:avLst/>
+                        </a:prstGeom>
+                        <a:noFill/>
+                        <a:ln w="9525">
+                          <a:noFill/>
+                          <a:miter lim="800000"/>
+                          <a:headEnd/>
+                          <a:tailEnd/>
+                        </a:ln>
+                      </wps:spPr>
+                      <wps:txbx>
+                        <w:txbxContent>
+                          <w:p>
+                            <w:pPr>
+                              <w:rPr>
+                                <w:color w:val="FF0000"/>
+                                <w:sz w:val="44"/>
+                              </w:rPr>
+                            </w:pPr>
+                            <w:r>
+                              <w:rPr>
+                                <w:color w:val="FF0000"/>
+                                <w:sz w:val="44"/>
+                                <w:lang w:val="id-ID"/>
+                              </w:rPr>
+                              <w:t>2</w:t>
+                            </w:r>
+                          </w:p>
+                        </w:txbxContent>
+                      </wps:txbx>
+                      <wps:bodyPr rot="0" vert="horz" wrap="square" lIns="91440" tIns="45720" rIns="91440" bIns="45720" anchor="t" anchorCtr="0">
+                        <a:spAutoFit/>
+                      </wps:bodyPr>
+                    </wps:wsp>
+                  </a:graphicData>
+                </a:graphic>
+                <wp14:sizeRelH relativeFrom="margin">
+                  <wp14:pctWidth>0</wp14:pctWidth>
+                </wp14:sizeRelH>
+                <wp14:sizeRelV relativeFrom="margin">
+                  <wp14:pctHeight>20000</wp14:pctHeight>
+                </wp14:sizeRelV>
+              </wp:anchor>
+            </w:drawing>
+          </mc:Choice>
+          <mc:Fallback>
+            <w:pict>
+              <v:shape w14:anchorId="30AAE427" id="_x0000_s1032" type="#_x0000_t202" style="position:absolute;left:0;text-align:left;margin-left:464.25pt;margin-top:44.9pt;width:33.75pt;height:110.6pt;z-index:251663360;visibility:visible;mso-wrap-style:square;mso-width-percent:0;mso-height-percent:200;mso-wrap-distance-left:9pt;mso-wrap-distance-top:3.6pt;mso-wrap-distance-right:9pt;mso-wrap-distance-bottom:3.6pt;mso-position-horizontal:absolute;mso-position-horizontal-relative:text;mso-position-vertical:absolute;mso-position-vertical-relative:text;mso-width-percent:0;mso-height-percent:200;mso-width-relative:margin;mso-height-relative:margin;v-text-anchor:top" o:gfxdata="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" filled="f" stroked="f">
+                <v:textbox style="mso-fit-shape-to-text:t">
+                  <w:txbxContent>
+                    <w:p>
+                      <w:pPr>
+                        <w:rPr>
+                          <w:color w:val="FF0000"/>
+                          <w:sz w:val="44"/>
+                        </w:rPr>
+                      </w:pPr>
+                      <w:r>
+                        <w:rPr>
+                          <w:color w:val="FF0000"/>
+                          <w:sz w:val="44"/>
+                          <w:lang w:val="id-ID"/>
+                        </w:rPr>
+                        <w:t>2</w:t>
+                      </w:r>
+                    </w:p>
+                  </w:txbxContent>
+                </v:textbox>
+              </v:shape>
+            </w:pict>
+          </mc:Fallback>
+        </mc:AlternateContent>
+      </w:r>
+      <w:r>
+        <w:rPr>
+          <w:noProof/>
+          <w:lang w:val="id-ID"/>
+        </w:rPr>
+        <mc:AlternateContent>
+          <mc:Choice Requires="wps">
+            <w:drawing>
+              <wp:anchor distT="45720" distB="45720" distL="114300" distR="114300" simplePos="0" relativeHeight="251661312" behindDoc="0" locked="0" layoutInCell="1" allowOverlap="1" wp14:anchorId="7D4C57E2" wp14:editId="5DF4DF35">
+                <wp:simplePos x="0" y="0"/>
+                <wp:positionH relativeFrom="column">
+                  <wp:posOffset>533400</wp:posOffset>
+                </wp:positionH>
+                <wp:positionV relativeFrom="paragraph">
+                  <wp:posOffset>379730</wp:posOffset>
+                </wp:positionV>
+                <wp:extent cx="428625" cy="1404620"/>
+                <wp:effectExtent l="0" t="0" r="0" b="1270"/>
+                <wp:wrapNone/>
+                <wp:docPr id="217" name="Text Box 2"/>
+                <wp:cNvGraphicFramePr>
+                  <a:graphicFrameLocks xmlns:a="http://schemas.openxmlformats.org/drawingml/2006/main"/>
+                </wp:cNvGraphicFramePr>
+                <a:graphic xmlns:a="http://schemas.openxmlformats.org/drawingml/2006/main">
+                  <a:graphicData uri="http://schemas.microsoft.com/office/word/2010/wordprocessingShape">
+                    <wps:wsp>
+                      <wps:cNvSpPr txBox="1">
+                        <a:spLocks noChangeArrowheads="1"/>
+                      </wps:cNvSpPr>
+                      <wps:spPr bwMode="auto">
+                        <a:xfrm>
+                          <a:off x="0" y="0"/>
+                          <a:ext cx="428625" cy="1404620"/>
+                        </a:xfrm>
+                        <a:prstGeom prst="rect">
+                          <a:avLst/>
+                        </a:prstGeom>
+                        <a:noFill/>
+                        <a:ln w="9525">
+                          <a:noFill/>
+                          <a:miter lim="800000"/>
+                          <a:headEnd/>
+                          <a:tailEnd/>
+                        </a:ln>
+                      </wps:spPr>
+                      <wps:txbx>
+                        <w:txbxContent>
+                          <w:p>
+                            <w:pPr>
+                              <w:rPr>
+                                <w:color w:val="FF0000"/>
+                                <w:sz w:val="44"/>
+                              </w:rPr>
+                            </w:pPr>
+                            <w:r>
+                              <w:rPr>
+                                <w:color w:val="FF0000"/>
+                                <w:sz w:val="44"/>
+                                <w:lang w:val="id-ID"/>
+                              </w:rPr>
+                              <w:t>1</w:t>
+                            </w:r>
+                          </w:p>
+                        </w:txbxContent>
+                      </wps:txbx>
+                      <wps:bodyPr rot="0" vert="horz" wrap="square" lIns="91440" tIns="45720" rIns="91440" bIns="45720" anchor="t" anchorCtr="0">
+                        <a:spAutoFit/>
+                      </wps:bodyPr>
+                    </wps:wsp>
+                  </a:graphicData>
+                </a:graphic>
+                <wp14:sizeRelH relativeFrom="margin">
+                  <wp14:pctWidth>0</wp14:pctWidth>
+                </wp14:sizeRelH>
+                <wp14:sizeRelV relativeFrom="margin">
+                  <wp14:pctHeight>20000</wp14:pctHeight>
+                </wp14:sizeRelV>
+              </wp:anchor>
+            </w:drawing>
+          </mc:Choice>
+          <mc:Fallback>
+            <w:pict>
+              <v:shape w14:anchorId="7D4C57E2" id="_x0000_s1033" type="#_x0000_t202" style="position:absolute;left:0;text-align:left;margin-left:42pt;margin-top:29.9pt;width:33.75pt;height:110.6pt;z-index:251661312;visibility:visible;mso-wrap-style:square;mso-width-percent:0;mso-height-percent:200;mso-wrap-distance-left:9pt;mso-wrap-distance-top:3.6pt;mso-wrap-distance-right:9pt;mso-wrap-distance-bottom:3.6pt;mso-position-horizontal:absolute;mso-position-horizontal-relative:text;mso-position-vertical:absolute;mso-position-vertical-relative:text;mso-width-percent:0;mso-height-percent:200;mso-width-relative:margin;mso-height-relative:margin;v-text-anchor:top" o:gfxdata="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" filled="f" stroked="f">
+                <v:textbox style="mso-fit-shape-to-text:t">
+                  <w:txbxContent>
+                    <w:p>
+                      <w:pPr>
+                        <w:rPr>
+                          <w:color w:val="FF0000"/>
+                          <w:sz w:val="44"/>
+                        </w:rPr>
+                      </w:pPr>
+                      <w:r>
+                        <w:rPr>
+                          <w:color w:val="FF0000"/>
+                          <w:sz w:val="44"/>
+                          <w:lang w:val="id-ID"/>
+                        </w:rPr>
+                        <w:t>1</w:t>
+                      </w:r>
+                    </w:p>
+                  </w:txbxContent>
+                </v:textbox>
+              </v:shape>
+            </w:pict>
+          </mc:Fallback>
+        </mc:AlternateContent>
+      </w:r>
+      <w:r>
+        <w:rPr>
+          <w:noProof/>
+        </w:rPr>
+        <w:drawing>
+          <wp:inline distT="0" distB="0" distL="0" distR="0" wp14:anchorId="02DDB3AB" wp14:editId="51D9E146">
+            <wp:extent cx="5943600" cy="3866515"/>
+            <wp:effectExtent l="0" t="0" r="0" b="635"/>
+            <wp:docPr id="1" name="Picture 1"/>
+            <wp:cNvGraphicFramePr>
+              <a:graphicFrameLocks xmlns:a="http://schemas.openxmlformats.org/drawingml/2006/main" noChangeAspect="1"/>
+            </wp:cNvGraphicFramePr>
+            <a:graphic xmlns:a="http://schemas.openxmlformats.org/drawingml/2006/main">
+              <a:graphicData uri="http://schemas.openxmlformats.org/drawingml/2006/picture">
+                <pic:pic xmlns:pic="http://schemas.openxmlformats.org/drawingml/2006/picture">
+                  <pic:nvPicPr>
+                    <pic:cNvPr id="1" name=""/>
+                    <pic:cNvPicPr/>
+                  </pic:nvPicPr>
+                  <pic:blipFill>
+                    <a:blip r:embed="rId10"/>
+                    <a:stretch>
+                      <a:fillRect/>
+                    </a:stretch>
+                  </pic:blipFill>
+                  <pic:spPr>
+                    <a:xfrm>
+                      <a:off x="0" y="0"/>
+                      <a:ext cx="5943600" cy="3866515"/>
+                    </a:xfrm>
+                    <a:prstGeom prst="rect">
+                      <a:avLst/>
+                    </a:prstGeom>
+                  </pic:spPr>
+                </pic:pic>
+              </a:graphicData>
+            </a:graphic>
+          </wp:inline>
+        </w:drawing>
+      </w:r>
     </w:p>
     <w:p>
       <w:pPr>
@@ -2013,10 +2812,53 @@
         </w:rPr>
         <w:t>the cube</w:t>
       </w:r>
+      <w:r>
+        <w:t xml:space="preserve"> using the application.</w:t>
+      </w:r>
+    </w:p>
+    <w:p>
+      <w:pPr>
+        <w:pStyle w:val="ListParagraph"/>
+        <w:numPr>
+          <w:ilvl w:val="0"/>
+          <w:numId w:val="12"/>
+        </w:numPr>
+        <w:spacing w:line="360" w:lineRule="auto"/>
+        <w:jc w:val="both"/>
+        <w:rPr>
+          <w:lang w:val="id-ID"/>
+        </w:rPr>
+      </w:pPr>
+      <w:r>
+        <w:rPr>
+          <w:lang w:val="id-ID"/>
+        </w:rPr>
+        <w:t>Rotation Axis Radio Button</w:t>
+      </w:r>
+      <w:r>
+        <w:rPr>
+          <w:lang w:val="id-ID"/>
+        </w:rPr>
+        <w:t>s</w:t>
+      </w:r>
       <w:bookmarkStart w:id="7" w:name="_GoBack"/>
       <w:bookmarkEnd w:id="7"/>
+    </w:p>
+    <w:p>
+      <w:pPr>
+        <w:pStyle w:val="ListParagraph"/>
+        <w:spacing w:line="360" w:lineRule="auto"/>
+        <w:ind w:left="1080"/>
+        <w:jc w:val="both"/>
+        <w:rPr>
+          <w:lang w:val="id-ID"/>
+        </w:rPr>
+      </w:pPr>
       <w:r>
-        <w:t xml:space="preserve"> using the application.</w:t>
+        <w:rPr>
+          <w:lang w:val="id-ID"/>
+        </w:rPr>
+        <w:t>The r</w:t>
       </w:r>
     </w:p>
     <w:p>
@@ -2038,6 +2880,7 @@
           <w:color w:val="auto"/>
           <w:lang w:val="id-ID"/>
         </w:rPr>
+        <w:lastRenderedPageBreak/>
         <w:t xml:space="preserve"> </w:t>
       </w:r>
       <w:bookmarkStart w:id="8" w:name="_Toc505375859"/>
@@ -2106,8 +2949,8 @@
           <w:lang w:val="id-ID"/>
         </w:rPr>
       </w:pPr>
-      <w:bookmarkStart w:id="10" w:name="_Toc499062476"/>
-      <w:bookmarkStart w:id="11" w:name="_Toc505375861"/>
+      <w:bookmarkStart w:id="10" w:name="_Toc505375861"/>
+      <w:bookmarkStart w:id="11" w:name="_Toc499062476"/>
       <w:r>
         <w:rPr>
           <w:color w:val="auto"/>
@@ -2115,7 +2958,7 @@
         </w:rPr>
         <w:t>Variables used in the Program</w:t>
       </w:r>
-      <w:bookmarkEnd w:id="11"/>
+      <w:bookmarkEnd w:id="10"/>
     </w:p>
     <w:p>
       <w:pPr>
@@ -2156,7 +2999,7 @@
         </w:rPr>
         <w:t xml:space="preserve"> </w:t>
       </w:r>
-      <w:bookmarkEnd w:id="10"/>
+      <w:bookmarkEnd w:id="11"/>
     </w:p>
     <w:p>
       <w:pPr>
@@ -2218,7 +3061,6 @@
           <w:color w:val="auto"/>
           <w:lang w:val="id-ID"/>
         </w:rPr>
-        <w:lastRenderedPageBreak/>
         <w:t xml:space="preserve"> </w:t>
       </w:r>
       <w:bookmarkStart w:id="14" w:name="_Toc505375863"/>
@@ -2275,7 +3117,7 @@
         </w:rPr>
         <w:t xml:space="preserve"> </w:t>
       </w:r>
-      <w:hyperlink r:id="rId10" w:history="1">
+      <w:hyperlink r:id="rId11" w:history="1">
         <w:r>
           <w:rPr>
             <w:rStyle w:val="Hyperlink"/>
@@ -2464,7 +3306,7 @@
                 <w:szCs w:val="18"/>
                 <w:lang w:val="en-US"/>
               </w:rPr>
-              <w:t>11/21/2017</w:t>
+              <w:t>1/26/2018</w:t>
             </w:r>
           </w:p>
         </w:tc>
@@ -2485,16 +3327,7 @@
                 <w:szCs w:val="18"/>
                 <w:lang w:val="en-US"/>
               </w:rPr>
-              <w:t>7:09:33</w:t>
-            </w:r>
-            <w:r>
-              <w:rPr>
-                <w:rFonts w:ascii="Segoe UI" w:hAnsi="Segoe UI" w:cs="Segoe UI"/>
-                <w:sz w:val="18"/>
-                <w:szCs w:val="18"/>
-                <w:lang w:val="id-ID"/>
-              </w:rPr>
-              <w:t xml:space="preserve"> PM</w:t>
+              <w:t>5:39:49 PM</w:t>
             </w:r>
           </w:p>
         </w:tc>
@@ -2513,6 +3346,1447 @@
                 <w:lang w:val="id-ID"/>
               </w:rPr>
               <w:t>Initialized project</w:t>
+            </w:r>
+          </w:p>
+        </w:tc>
+      </w:tr>
+      <w:tr>
+        <w:tc>
+          <w:tcPr>
+            <w:tcW w:w="540" w:type="dxa"/>
+          </w:tcPr>
+          <w:p>
+            <w:pPr>
+              <w:jc w:val="center"/>
+              <w:rPr>
+                <w:lang w:val="id-ID"/>
+              </w:rPr>
+            </w:pPr>
+            <w:r>
+              <w:rPr>
+                <w:lang w:val="id-ID"/>
+              </w:rPr>
+              <w:t>2</w:t>
+            </w:r>
+          </w:p>
+        </w:tc>
+        <w:tc>
+          <w:tcPr>
+            <w:tcW w:w="1510" w:type="dxa"/>
+          </w:tcPr>
+          <w:p>
+            <w:pPr>
+              <w:rPr>
+                <w:lang w:val="id-ID"/>
+              </w:rPr>
+            </w:pPr>
+            <w:r>
+              <w:rPr>
+                <w:lang w:val="id-ID"/>
+              </w:rPr>
+              <w:t>Vera Debora Vitamas</w:t>
+            </w:r>
+          </w:p>
+        </w:tc>
+        <w:tc>
+          <w:tcPr>
+            <w:tcW w:w="1513" w:type="dxa"/>
+          </w:tcPr>
+          <w:p>
+            <w:pPr>
+              <w:rPr>
+                <w:rFonts w:ascii="Segoe UI" w:hAnsi="Segoe UI" w:cs="Segoe UI"/>
+                <w:sz w:val="18"/>
+                <w:szCs w:val="18"/>
+                <w:lang w:val="en-US"/>
+              </w:rPr>
+            </w:pPr>
+            <w:r>
+              <w:rPr>
+                <w:rFonts w:ascii="Segoe UI" w:hAnsi="Segoe UI" w:cs="Segoe UI"/>
+                <w:sz w:val="18"/>
+                <w:szCs w:val="18"/>
+                <w:lang w:val="en-US"/>
+              </w:rPr>
+              <w:t>1/29/2018</w:t>
+            </w:r>
+          </w:p>
+        </w:tc>
+        <w:tc>
+          <w:tcPr>
+            <w:tcW w:w="1325" w:type="dxa"/>
+          </w:tcPr>
+          <w:p>
+            <w:pPr>
+              <w:tabs>
+                <w:tab w:val="left" w:pos="765"/>
+              </w:tabs>
+              <w:rPr>
+                <w:rFonts w:ascii="Segoe UI" w:hAnsi="Segoe UI" w:cs="Segoe UI"/>
+                <w:sz w:val="18"/>
+                <w:szCs w:val="18"/>
+                <w:lang w:val="en-US"/>
+              </w:rPr>
+            </w:pPr>
+            <w:r>
+              <w:rPr>
+                <w:rFonts w:ascii="Segoe UI" w:hAnsi="Segoe UI" w:cs="Segoe UI"/>
+                <w:sz w:val="18"/>
+                <w:szCs w:val="18"/>
+                <w:lang w:val="en-US"/>
+              </w:rPr>
+              <w:t>1:57:02 PM</w:t>
+            </w:r>
+            <w:r>
+              <w:rPr>
+                <w:rFonts w:ascii="Segoe UI" w:hAnsi="Segoe UI" w:cs="Segoe UI"/>
+                <w:sz w:val="18"/>
+                <w:szCs w:val="18"/>
+                <w:lang w:val="en-US"/>
+              </w:rPr>
+              <w:tab/>
+            </w:r>
+          </w:p>
+        </w:tc>
+        <w:tc>
+          <w:tcPr>
+            <w:tcW w:w="3747" w:type="dxa"/>
+          </w:tcPr>
+          <w:p>
+            <w:pPr>
+              <w:rPr>
+                <w:lang w:val="id-ID"/>
+              </w:rPr>
+            </w:pPr>
+            <w:r>
+              <w:rPr>
+                <w:lang w:val="id-ID"/>
+              </w:rPr>
+              <w:t>Trying to create matrix structure</w:t>
+            </w:r>
+          </w:p>
+        </w:tc>
+      </w:tr>
+      <w:tr>
+        <w:tc>
+          <w:tcPr>
+            <w:tcW w:w="540" w:type="dxa"/>
+          </w:tcPr>
+          <w:p>
+            <w:pPr>
+              <w:jc w:val="center"/>
+              <w:rPr>
+                <w:lang w:val="id-ID"/>
+              </w:rPr>
+            </w:pPr>
+            <w:r>
+              <w:rPr>
+                <w:lang w:val="id-ID"/>
+              </w:rPr>
+              <w:t>3</w:t>
+            </w:r>
+          </w:p>
+        </w:tc>
+        <w:tc>
+          <w:tcPr>
+            <w:tcW w:w="1510" w:type="dxa"/>
+          </w:tcPr>
+          <w:p>
+            <w:pPr>
+              <w:rPr>
+                <w:lang w:val="id-ID"/>
+              </w:rPr>
+            </w:pPr>
+            <w:r>
+              <w:rPr>
+                <w:rFonts w:ascii="Segoe UI" w:hAnsi="Segoe UI" w:cs="Segoe UI"/>
+                <w:sz w:val="18"/>
+                <w:szCs w:val="18"/>
+                <w:lang w:val="en-US"/>
+              </w:rPr>
+              <w:t xml:space="preserve">Vera Debora </w:t>
+            </w:r>
+            <w:proofErr w:type="spellStart"/>
+            <w:r>
+              <w:rPr>
+                <w:rFonts w:ascii="Segoe UI" w:hAnsi="Segoe UI" w:cs="Segoe UI"/>
+                <w:sz w:val="18"/>
+                <w:szCs w:val="18"/>
+                <w:lang w:val="en-US"/>
+              </w:rPr>
+              <w:t>Vitamas</w:t>
+            </w:r>
+            <w:proofErr w:type="spellEnd"/>
+          </w:p>
+        </w:tc>
+        <w:tc>
+          <w:tcPr>
+            <w:tcW w:w="1513" w:type="dxa"/>
+          </w:tcPr>
+          <w:p>
+            <w:pPr>
+              <w:rPr>
+                <w:rFonts w:ascii="Segoe UI" w:hAnsi="Segoe UI" w:cs="Segoe UI"/>
+                <w:sz w:val="18"/>
+                <w:szCs w:val="18"/>
+                <w:lang w:val="en-US"/>
+              </w:rPr>
+            </w:pPr>
+            <w:r>
+              <w:rPr>
+                <w:rFonts w:ascii="Segoe UI" w:hAnsi="Segoe UI" w:cs="Segoe UI"/>
+                <w:sz w:val="18"/>
+                <w:szCs w:val="18"/>
+                <w:lang w:val="en-US"/>
+              </w:rPr>
+              <w:t>1/29/2018</w:t>
+            </w:r>
+          </w:p>
+        </w:tc>
+        <w:tc>
+          <w:tcPr>
+            <w:tcW w:w="1325" w:type="dxa"/>
+          </w:tcPr>
+          <w:p>
+            <w:pPr>
+              <w:rPr>
+                <w:rFonts w:ascii="Segoe UI" w:hAnsi="Segoe UI" w:cs="Segoe UI"/>
+                <w:sz w:val="18"/>
+                <w:szCs w:val="18"/>
+                <w:lang w:val="en-US"/>
+              </w:rPr>
+            </w:pPr>
+            <w:r>
+              <w:rPr>
+                <w:rFonts w:ascii="Segoe UI" w:hAnsi="Segoe UI" w:cs="Segoe UI"/>
+                <w:sz w:val="18"/>
+                <w:szCs w:val="18"/>
+                <w:lang w:val="en-US"/>
+              </w:rPr>
+              <w:t>3:30:21 PM</w:t>
+            </w:r>
+          </w:p>
+        </w:tc>
+        <w:tc>
+          <w:tcPr>
+            <w:tcW w:w="3747" w:type="dxa"/>
+          </w:tcPr>
+          <w:p>
+            <w:pPr>
+              <w:rPr>
+                <w:lang w:val="id-ID"/>
+              </w:rPr>
+            </w:pPr>
+            <w:r>
+              <w:rPr>
+                <w:lang w:val="id-ID"/>
+              </w:rPr>
+              <w:t>Trying Matrix Multiplication</w:t>
+            </w:r>
+          </w:p>
+        </w:tc>
+      </w:tr>
+      <w:tr>
+        <w:tc>
+          <w:tcPr>
+            <w:tcW w:w="540" w:type="dxa"/>
+          </w:tcPr>
+          <w:p>
+            <w:pPr>
+              <w:jc w:val="center"/>
+              <w:rPr>
+                <w:lang w:val="id-ID"/>
+              </w:rPr>
+            </w:pPr>
+            <w:r>
+              <w:rPr>
+                <w:lang w:val="id-ID"/>
+              </w:rPr>
+              <w:t>4</w:t>
+            </w:r>
+          </w:p>
+        </w:tc>
+        <w:tc>
+          <w:tcPr>
+            <w:tcW w:w="1510" w:type="dxa"/>
+          </w:tcPr>
+          <w:p>
+            <w:pPr>
+              <w:rPr>
+                <w:lang w:val="id-ID"/>
+              </w:rPr>
+            </w:pPr>
+            <w:r>
+              <w:rPr>
+                <w:rFonts w:ascii="Segoe UI" w:hAnsi="Segoe UI" w:cs="Segoe UI"/>
+                <w:sz w:val="18"/>
+                <w:szCs w:val="18"/>
+                <w:lang w:val="en-US"/>
+              </w:rPr>
+              <w:t xml:space="preserve">Vera Debora </w:t>
+            </w:r>
+            <w:proofErr w:type="spellStart"/>
+            <w:r>
+              <w:rPr>
+                <w:rFonts w:ascii="Segoe UI" w:hAnsi="Segoe UI" w:cs="Segoe UI"/>
+                <w:sz w:val="18"/>
+                <w:szCs w:val="18"/>
+                <w:lang w:val="en-US"/>
+              </w:rPr>
+              <w:t>Vitamas</w:t>
+            </w:r>
+            <w:proofErr w:type="spellEnd"/>
+          </w:p>
+        </w:tc>
+        <w:tc>
+          <w:tcPr>
+            <w:tcW w:w="1513" w:type="dxa"/>
+          </w:tcPr>
+          <w:p>
+            <w:pPr>
+              <w:rPr>
+                <w:rFonts w:ascii="Segoe UI" w:hAnsi="Segoe UI" w:cs="Segoe UI"/>
+                <w:sz w:val="18"/>
+                <w:szCs w:val="18"/>
+                <w:lang w:val="en-US"/>
+              </w:rPr>
+            </w:pPr>
+            <w:r>
+              <w:rPr>
+                <w:rFonts w:ascii="Segoe UI" w:hAnsi="Segoe UI" w:cs="Segoe UI"/>
+                <w:sz w:val="18"/>
+                <w:szCs w:val="18"/>
+                <w:lang w:val="en-US"/>
+              </w:rPr>
+              <w:t>1/29/2018</w:t>
+            </w:r>
+          </w:p>
+        </w:tc>
+        <w:tc>
+          <w:tcPr>
+            <w:tcW w:w="1325" w:type="dxa"/>
+          </w:tcPr>
+          <w:p>
+            <w:pPr>
+              <w:rPr>
+                <w:rFonts w:ascii="Segoe UI" w:hAnsi="Segoe UI" w:cs="Segoe UI"/>
+                <w:sz w:val="18"/>
+                <w:szCs w:val="18"/>
+                <w:lang w:val="en-US"/>
+              </w:rPr>
+            </w:pPr>
+            <w:r>
+              <w:rPr>
+                <w:rFonts w:ascii="Segoe UI" w:hAnsi="Segoe UI" w:cs="Segoe UI"/>
+                <w:sz w:val="18"/>
+                <w:szCs w:val="18"/>
+                <w:lang w:val="en-US"/>
+              </w:rPr>
+              <w:t>7:05:34 PM</w:t>
+            </w:r>
+          </w:p>
+        </w:tc>
+        <w:tc>
+          <w:tcPr>
+            <w:tcW w:w="3747" w:type="dxa"/>
+          </w:tcPr>
+          <w:p>
+            <w:pPr>
+              <w:rPr>
+                <w:lang w:val="id-ID"/>
+              </w:rPr>
+            </w:pPr>
+            <w:r>
+              <w:rPr>
+                <w:lang w:val="id-ID"/>
+              </w:rPr>
+              <w:t>Trying to initialize cube</w:t>
+            </w:r>
+          </w:p>
+        </w:tc>
+      </w:tr>
+      <w:tr>
+        <w:tc>
+          <w:tcPr>
+            <w:tcW w:w="540" w:type="dxa"/>
+          </w:tcPr>
+          <w:p>
+            <w:pPr>
+              <w:jc w:val="center"/>
+              <w:rPr>
+                <w:lang w:val="id-ID"/>
+              </w:rPr>
+            </w:pPr>
+            <w:r>
+              <w:rPr>
+                <w:lang w:val="id-ID"/>
+              </w:rPr>
+              <w:t>5</w:t>
+            </w:r>
+          </w:p>
+        </w:tc>
+        <w:tc>
+          <w:tcPr>
+            <w:tcW w:w="1510" w:type="dxa"/>
+          </w:tcPr>
+          <w:p>
+            <w:pPr>
+              <w:rPr>
+                <w:lang w:val="id-ID"/>
+              </w:rPr>
+            </w:pPr>
+            <w:r>
+              <w:rPr>
+                <w:rFonts w:ascii="Segoe UI" w:hAnsi="Segoe UI" w:cs="Segoe UI"/>
+                <w:sz w:val="18"/>
+                <w:szCs w:val="18"/>
+                <w:lang w:val="en-US"/>
+              </w:rPr>
+              <w:t>Bhaskara Ida Bagus</w:t>
+            </w:r>
+          </w:p>
+        </w:tc>
+        <w:tc>
+          <w:tcPr>
+            <w:tcW w:w="1513" w:type="dxa"/>
+          </w:tcPr>
+          <w:p>
+            <w:pPr>
+              <w:rPr>
+                <w:rFonts w:ascii="Segoe UI" w:hAnsi="Segoe UI" w:cs="Segoe UI"/>
+                <w:sz w:val="18"/>
+                <w:szCs w:val="18"/>
+                <w:lang w:val="en-US"/>
+              </w:rPr>
+            </w:pPr>
+            <w:r>
+              <w:rPr>
+                <w:rFonts w:ascii="Segoe UI" w:hAnsi="Segoe UI" w:cs="Segoe UI"/>
+                <w:sz w:val="18"/>
+                <w:szCs w:val="18"/>
+                <w:lang w:val="en-US"/>
+              </w:rPr>
+              <w:t>2/2/2018</w:t>
+            </w:r>
+          </w:p>
+        </w:tc>
+        <w:tc>
+          <w:tcPr>
+            <w:tcW w:w="1325" w:type="dxa"/>
+          </w:tcPr>
+          <w:p>
+            <w:pPr>
+              <w:rPr>
+                <w:rFonts w:ascii="Segoe UI" w:hAnsi="Segoe UI" w:cs="Segoe UI"/>
+                <w:sz w:val="18"/>
+                <w:szCs w:val="18"/>
+                <w:lang w:val="en-US"/>
+              </w:rPr>
+            </w:pPr>
+            <w:r>
+              <w:rPr>
+                <w:rFonts w:ascii="Segoe UI" w:hAnsi="Segoe UI" w:cs="Segoe UI"/>
+                <w:sz w:val="18"/>
+                <w:szCs w:val="18"/>
+                <w:lang w:val="en-US"/>
+              </w:rPr>
+              <w:t>11:05:35 PM</w:t>
+            </w:r>
+          </w:p>
+        </w:tc>
+        <w:tc>
+          <w:tcPr>
+            <w:tcW w:w="3747" w:type="dxa"/>
+          </w:tcPr>
+          <w:p>
+            <w:pPr>
+              <w:rPr>
+                <w:lang w:val="id-ID"/>
+              </w:rPr>
+            </w:pPr>
+            <w:r>
+              <w:rPr>
+                <w:lang w:val="id-ID"/>
+              </w:rPr>
+              <w:t>Add report template</w:t>
+            </w:r>
+          </w:p>
+        </w:tc>
+      </w:tr>
+      <w:tr>
+        <w:tc>
+          <w:tcPr>
+            <w:tcW w:w="540" w:type="dxa"/>
+          </w:tcPr>
+          <w:p>
+            <w:pPr>
+              <w:jc w:val="center"/>
+              <w:rPr>
+                <w:lang w:val="id-ID"/>
+              </w:rPr>
+            </w:pPr>
+            <w:r>
+              <w:rPr>
+                <w:lang w:val="id-ID"/>
+              </w:rPr>
+              <w:t>6</w:t>
+            </w:r>
+          </w:p>
+        </w:tc>
+        <w:tc>
+          <w:tcPr>
+            <w:tcW w:w="1510" w:type="dxa"/>
+          </w:tcPr>
+          <w:p>
+            <w:pPr>
+              <w:rPr>
+                <w:lang w:val="id-ID"/>
+              </w:rPr>
+            </w:pPr>
+            <w:r>
+              <w:rPr>
+                <w:rFonts w:ascii="Segoe UI" w:hAnsi="Segoe UI" w:cs="Segoe UI"/>
+                <w:sz w:val="18"/>
+                <w:szCs w:val="18"/>
+                <w:lang w:val="en-US"/>
+              </w:rPr>
+              <w:t>Bhaskara Ida Bagus</w:t>
+            </w:r>
+          </w:p>
+        </w:tc>
+        <w:tc>
+          <w:tcPr>
+            <w:tcW w:w="1513" w:type="dxa"/>
+          </w:tcPr>
+          <w:p>
+            <w:pPr>
+              <w:rPr>
+                <w:rFonts w:ascii="Segoe UI" w:hAnsi="Segoe UI" w:cs="Segoe UI"/>
+                <w:sz w:val="18"/>
+                <w:szCs w:val="18"/>
+                <w:lang w:val="en-US"/>
+              </w:rPr>
+            </w:pPr>
+            <w:r>
+              <w:rPr>
+                <w:rFonts w:ascii="Segoe UI" w:hAnsi="Segoe UI" w:cs="Segoe UI"/>
+                <w:sz w:val="18"/>
+                <w:szCs w:val="18"/>
+                <w:lang w:val="en-US"/>
+              </w:rPr>
+              <w:t>2/3/2018</w:t>
+            </w:r>
+          </w:p>
+        </w:tc>
+        <w:tc>
+          <w:tcPr>
+            <w:tcW w:w="1325" w:type="dxa"/>
+          </w:tcPr>
+          <w:p>
+            <w:pPr>
+              <w:rPr>
+                <w:rFonts w:ascii="Segoe UI" w:hAnsi="Segoe UI" w:cs="Segoe UI"/>
+                <w:sz w:val="18"/>
+                <w:szCs w:val="18"/>
+                <w:lang w:val="en-US"/>
+              </w:rPr>
+            </w:pPr>
+            <w:r>
+              <w:rPr>
+                <w:rFonts w:ascii="Segoe UI" w:hAnsi="Segoe UI" w:cs="Segoe UI"/>
+                <w:sz w:val="18"/>
+                <w:szCs w:val="18"/>
+                <w:lang w:val="en-US"/>
+              </w:rPr>
+              <w:t>3:24:05 PM</w:t>
+            </w:r>
+          </w:p>
+        </w:tc>
+        <w:tc>
+          <w:tcPr>
+            <w:tcW w:w="3747" w:type="dxa"/>
+          </w:tcPr>
+          <w:p>
+            <w:pPr>
+              <w:rPr>
+                <w:lang w:val="id-ID"/>
+              </w:rPr>
+            </w:pPr>
+            <w:r>
+              <w:rPr>
+                <w:lang w:val="id-ID"/>
+              </w:rPr>
+              <w:t>Buggy cube; shows a square instead of a cube</w:t>
+            </w:r>
+          </w:p>
+        </w:tc>
+      </w:tr>
+      <w:tr>
+        <w:tc>
+          <w:tcPr>
+            <w:tcW w:w="540" w:type="dxa"/>
+          </w:tcPr>
+          <w:p>
+            <w:pPr>
+              <w:jc w:val="center"/>
+              <w:rPr>
+                <w:lang w:val="id-ID"/>
+              </w:rPr>
+            </w:pPr>
+            <w:r>
+              <w:rPr>
+                <w:lang w:val="id-ID"/>
+              </w:rPr>
+              <w:t>7</w:t>
+            </w:r>
+          </w:p>
+        </w:tc>
+        <w:tc>
+          <w:tcPr>
+            <w:tcW w:w="1510" w:type="dxa"/>
+          </w:tcPr>
+          <w:p>
+            <w:pPr>
+              <w:rPr>
+                <w:lang w:val="id-ID"/>
+              </w:rPr>
+            </w:pPr>
+            <w:r>
+              <w:rPr>
+                <w:rFonts w:ascii="Segoe UI" w:hAnsi="Segoe UI" w:cs="Segoe UI"/>
+                <w:sz w:val="18"/>
+                <w:szCs w:val="18"/>
+                <w:lang w:val="en-US"/>
+              </w:rPr>
+              <w:t>Bhaskara Ida Bagus</w:t>
+            </w:r>
+          </w:p>
+        </w:tc>
+        <w:tc>
+          <w:tcPr>
+            <w:tcW w:w="1513" w:type="dxa"/>
+          </w:tcPr>
+          <w:p>
+            <w:pPr>
+              <w:rPr>
+                <w:rFonts w:ascii="Segoe UI" w:hAnsi="Segoe UI" w:cs="Segoe UI"/>
+                <w:sz w:val="18"/>
+                <w:szCs w:val="18"/>
+                <w:lang w:val="en-US"/>
+              </w:rPr>
+            </w:pPr>
+            <w:r>
+              <w:rPr>
+                <w:rFonts w:ascii="Segoe UI" w:hAnsi="Segoe UI" w:cs="Segoe UI"/>
+                <w:sz w:val="18"/>
+                <w:szCs w:val="18"/>
+                <w:lang w:val="en-US"/>
+              </w:rPr>
+              <w:t>2/3/2018</w:t>
+            </w:r>
+          </w:p>
+        </w:tc>
+        <w:tc>
+          <w:tcPr>
+            <w:tcW w:w="1325" w:type="dxa"/>
+          </w:tcPr>
+          <w:p>
+            <w:pPr>
+              <w:rPr>
+                <w:rFonts w:ascii="Segoe UI" w:hAnsi="Segoe UI" w:cs="Segoe UI"/>
+                <w:sz w:val="18"/>
+                <w:szCs w:val="18"/>
+                <w:lang w:val="en-US"/>
+              </w:rPr>
+            </w:pPr>
+            <w:r>
+              <w:rPr>
+                <w:rFonts w:ascii="Segoe UI" w:hAnsi="Segoe UI" w:cs="Segoe UI"/>
+                <w:sz w:val="18"/>
+                <w:szCs w:val="18"/>
+                <w:lang w:val="en-US"/>
+              </w:rPr>
+              <w:t>3:50:18 PM</w:t>
+            </w:r>
+          </w:p>
+        </w:tc>
+        <w:tc>
+          <w:tcPr>
+            <w:tcW w:w="3747" w:type="dxa"/>
+          </w:tcPr>
+          <w:p>
+            <w:pPr>
+              <w:rPr>
+                <w:lang w:val="id-ID"/>
+              </w:rPr>
+            </w:pPr>
+            <w:r>
+              <w:rPr>
+                <w:lang w:val="id-ID"/>
+              </w:rPr>
+              <w:t>Square is now a Cube, but not Oblique</w:t>
+            </w:r>
+          </w:p>
+        </w:tc>
+      </w:tr>
+      <w:tr>
+        <w:tc>
+          <w:tcPr>
+            <w:tcW w:w="540" w:type="dxa"/>
+          </w:tcPr>
+          <w:p>
+            <w:pPr>
+              <w:jc w:val="center"/>
+              <w:rPr>
+                <w:lang w:val="id-ID"/>
+              </w:rPr>
+            </w:pPr>
+            <w:r>
+              <w:rPr>
+                <w:lang w:val="id-ID"/>
+              </w:rPr>
+              <w:t>8</w:t>
+            </w:r>
+          </w:p>
+        </w:tc>
+        <w:tc>
+          <w:tcPr>
+            <w:tcW w:w="1510" w:type="dxa"/>
+          </w:tcPr>
+          <w:p>
+            <w:pPr>
+              <w:rPr>
+                <w:lang w:val="id-ID"/>
+              </w:rPr>
+            </w:pPr>
+            <w:r>
+              <w:rPr>
+                <w:rFonts w:ascii="Segoe UI" w:hAnsi="Segoe UI" w:cs="Segoe UI"/>
+                <w:sz w:val="18"/>
+                <w:szCs w:val="18"/>
+                <w:lang w:val="en-US"/>
+              </w:rPr>
+              <w:t xml:space="preserve">Jonathan Surya </w:t>
+            </w:r>
+            <w:proofErr w:type="spellStart"/>
+            <w:r>
+              <w:rPr>
+                <w:rFonts w:ascii="Segoe UI" w:hAnsi="Segoe UI" w:cs="Segoe UI"/>
+                <w:sz w:val="18"/>
+                <w:szCs w:val="18"/>
+                <w:lang w:val="en-US"/>
+              </w:rPr>
+              <w:t>Sandjaya</w:t>
+            </w:r>
+            <w:proofErr w:type="spellEnd"/>
+          </w:p>
+        </w:tc>
+        <w:tc>
+          <w:tcPr>
+            <w:tcW w:w="1513" w:type="dxa"/>
+          </w:tcPr>
+          <w:p>
+            <w:pPr>
+              <w:rPr>
+                <w:rFonts w:ascii="Segoe UI" w:hAnsi="Segoe UI" w:cs="Segoe UI"/>
+                <w:sz w:val="18"/>
+                <w:szCs w:val="18"/>
+                <w:lang w:val="en-US"/>
+              </w:rPr>
+            </w:pPr>
+            <w:r>
+              <w:rPr>
+                <w:rFonts w:ascii="Segoe UI" w:hAnsi="Segoe UI" w:cs="Segoe UI"/>
+                <w:sz w:val="18"/>
+                <w:szCs w:val="18"/>
+                <w:lang w:val="en-US"/>
+              </w:rPr>
+              <w:t>2/4/2018</w:t>
+            </w:r>
+          </w:p>
+        </w:tc>
+        <w:tc>
+          <w:tcPr>
+            <w:tcW w:w="1325" w:type="dxa"/>
+          </w:tcPr>
+          <w:p>
+            <w:pPr>
+              <w:rPr>
+                <w:rFonts w:ascii="Segoe UI" w:hAnsi="Segoe UI" w:cs="Segoe UI"/>
+                <w:sz w:val="18"/>
+                <w:szCs w:val="18"/>
+                <w:lang w:val="en-US"/>
+              </w:rPr>
+            </w:pPr>
+            <w:r>
+              <w:rPr>
+                <w:rFonts w:ascii="Segoe UI" w:hAnsi="Segoe UI" w:cs="Segoe UI"/>
+                <w:sz w:val="18"/>
+                <w:szCs w:val="18"/>
+                <w:lang w:val="en-US"/>
+              </w:rPr>
+              <w:t>8:12:53 PM</w:t>
+            </w:r>
+          </w:p>
+        </w:tc>
+        <w:tc>
+          <w:tcPr>
+            <w:tcW w:w="3747" w:type="dxa"/>
+          </w:tcPr>
+          <w:p>
+            <w:pPr>
+              <w:rPr>
+                <w:lang w:val="id-ID"/>
+              </w:rPr>
+            </w:pPr>
+            <w:r>
+              <w:rPr>
+                <w:lang w:val="id-ID"/>
+              </w:rPr>
+              <w:t>Cube is now oblique</w:t>
+            </w:r>
+          </w:p>
+        </w:tc>
+      </w:tr>
+      <w:tr>
+        <w:tc>
+          <w:tcPr>
+            <w:tcW w:w="540" w:type="dxa"/>
+          </w:tcPr>
+          <w:p>
+            <w:pPr>
+              <w:jc w:val="center"/>
+              <w:rPr>
+                <w:lang w:val="id-ID"/>
+              </w:rPr>
+            </w:pPr>
+            <w:r>
+              <w:rPr>
+                <w:lang w:val="id-ID"/>
+              </w:rPr>
+              <w:t>9</w:t>
+            </w:r>
+          </w:p>
+        </w:tc>
+        <w:tc>
+          <w:tcPr>
+            <w:tcW w:w="1510" w:type="dxa"/>
+          </w:tcPr>
+          <w:p>
+            <w:pPr>
+              <w:rPr>
+                <w:lang w:val="id-ID"/>
+              </w:rPr>
+            </w:pPr>
+            <w:r>
+              <w:rPr>
+                <w:rFonts w:ascii="Segoe UI" w:hAnsi="Segoe UI" w:cs="Segoe UI"/>
+                <w:sz w:val="18"/>
+                <w:szCs w:val="18"/>
+                <w:lang w:val="en-US"/>
+              </w:rPr>
+              <w:t>Bhaskara Ida Bagus</w:t>
+            </w:r>
+          </w:p>
+        </w:tc>
+        <w:tc>
+          <w:tcPr>
+            <w:tcW w:w="1513" w:type="dxa"/>
+          </w:tcPr>
+          <w:p>
+            <w:pPr>
+              <w:rPr>
+                <w:rFonts w:ascii="Segoe UI" w:hAnsi="Segoe UI" w:cs="Segoe UI"/>
+                <w:sz w:val="18"/>
+                <w:szCs w:val="18"/>
+                <w:lang w:val="en-US"/>
+              </w:rPr>
+            </w:pPr>
+            <w:r>
+              <w:rPr>
+                <w:rFonts w:ascii="Segoe UI" w:hAnsi="Segoe UI" w:cs="Segoe UI"/>
+                <w:sz w:val="18"/>
+                <w:szCs w:val="18"/>
+                <w:lang w:val="en-US"/>
+              </w:rPr>
+              <w:t>2/4/2018</w:t>
+            </w:r>
+          </w:p>
+        </w:tc>
+        <w:tc>
+          <w:tcPr>
+            <w:tcW w:w="1325" w:type="dxa"/>
+          </w:tcPr>
+          <w:p>
+            <w:pPr>
+              <w:rPr>
+                <w:rFonts w:ascii="Segoe UI" w:hAnsi="Segoe UI" w:cs="Segoe UI"/>
+                <w:sz w:val="18"/>
+                <w:szCs w:val="18"/>
+                <w:lang w:val="en-US"/>
+              </w:rPr>
+            </w:pPr>
+            <w:r>
+              <w:rPr>
+                <w:rFonts w:ascii="Segoe UI" w:hAnsi="Segoe UI" w:cs="Segoe UI"/>
+                <w:sz w:val="18"/>
+                <w:szCs w:val="18"/>
+                <w:lang w:val="en-US"/>
+              </w:rPr>
+              <w:t>9:14:46 PM</w:t>
+            </w:r>
+          </w:p>
+        </w:tc>
+        <w:tc>
+          <w:tcPr>
+            <w:tcW w:w="3747" w:type="dxa"/>
+          </w:tcPr>
+          <w:p>
+            <w:pPr>
+              <w:rPr>
+                <w:lang w:val="id-ID"/>
+              </w:rPr>
+            </w:pPr>
+            <w:r>
+              <w:rPr>
+                <w:lang w:val="id-ID"/>
+              </w:rPr>
+              <w:t>Phi and Theta can now be set by user, buggy rotation</w:t>
+            </w:r>
+          </w:p>
+        </w:tc>
+      </w:tr>
+      <w:tr>
+        <w:tc>
+          <w:tcPr>
+            <w:tcW w:w="540" w:type="dxa"/>
+          </w:tcPr>
+          <w:p>
+            <w:pPr>
+              <w:jc w:val="center"/>
+              <w:rPr>
+                <w:lang w:val="id-ID"/>
+              </w:rPr>
+            </w:pPr>
+            <w:r>
+              <w:rPr>
+                <w:lang w:val="id-ID"/>
+              </w:rPr>
+              <w:t>10</w:t>
+            </w:r>
+          </w:p>
+        </w:tc>
+        <w:tc>
+          <w:tcPr>
+            <w:tcW w:w="1510" w:type="dxa"/>
+          </w:tcPr>
+          <w:p>
+            <w:pPr>
+              <w:rPr>
+                <w:lang w:val="id-ID"/>
+              </w:rPr>
+            </w:pPr>
+            <w:r>
+              <w:rPr>
+                <w:rFonts w:ascii="Segoe UI" w:hAnsi="Segoe UI" w:cs="Segoe UI"/>
+                <w:sz w:val="18"/>
+                <w:szCs w:val="18"/>
+                <w:lang w:val="en-US"/>
+              </w:rPr>
+              <w:t>Bhaskara Ida Bagus</w:t>
+            </w:r>
+          </w:p>
+        </w:tc>
+        <w:tc>
+          <w:tcPr>
+            <w:tcW w:w="1513" w:type="dxa"/>
+          </w:tcPr>
+          <w:p>
+            <w:pPr>
+              <w:rPr>
+                <w:rFonts w:ascii="Segoe UI" w:hAnsi="Segoe UI" w:cs="Segoe UI"/>
+                <w:sz w:val="18"/>
+                <w:szCs w:val="18"/>
+                <w:lang w:val="en-US"/>
+              </w:rPr>
+            </w:pPr>
+            <w:r>
+              <w:rPr>
+                <w:rFonts w:ascii="Segoe UI" w:hAnsi="Segoe UI" w:cs="Segoe UI"/>
+                <w:sz w:val="18"/>
+                <w:szCs w:val="18"/>
+                <w:lang w:val="en-US"/>
+              </w:rPr>
+              <w:t>2/4/2018</w:t>
+            </w:r>
+          </w:p>
+        </w:tc>
+        <w:tc>
+          <w:tcPr>
+            <w:tcW w:w="1325" w:type="dxa"/>
+          </w:tcPr>
+          <w:p>
+            <w:pPr>
+              <w:rPr>
+                <w:rFonts w:ascii="Segoe UI" w:hAnsi="Segoe UI" w:cs="Segoe UI"/>
+                <w:sz w:val="18"/>
+                <w:szCs w:val="18"/>
+                <w:lang w:val="en-US"/>
+              </w:rPr>
+            </w:pPr>
+            <w:r>
+              <w:rPr>
+                <w:rFonts w:ascii="Segoe UI" w:hAnsi="Segoe UI" w:cs="Segoe UI"/>
+                <w:sz w:val="18"/>
+                <w:szCs w:val="18"/>
+                <w:lang w:val="en-US"/>
+              </w:rPr>
+              <w:t>10:19:30 PM</w:t>
+            </w:r>
+          </w:p>
+        </w:tc>
+        <w:tc>
+          <w:tcPr>
+            <w:tcW w:w="3747" w:type="dxa"/>
+          </w:tcPr>
+          <w:p>
+            <w:pPr>
+              <w:rPr>
+                <w:lang w:val="id-ID"/>
+              </w:rPr>
+            </w:pPr>
+            <w:r>
+              <w:rPr>
+                <w:lang w:val="id-ID"/>
+              </w:rPr>
+              <w:t>Declaring DegToRad as a function</w:t>
+            </w:r>
+          </w:p>
+        </w:tc>
+      </w:tr>
+      <w:tr>
+        <w:tc>
+          <w:tcPr>
+            <w:tcW w:w="540" w:type="dxa"/>
+          </w:tcPr>
+          <w:p>
+            <w:pPr>
+              <w:jc w:val="center"/>
+              <w:rPr>
+                <w:lang w:val="id-ID"/>
+              </w:rPr>
+            </w:pPr>
+            <w:r>
+              <w:rPr>
+                <w:lang w:val="id-ID"/>
+              </w:rPr>
+              <w:lastRenderedPageBreak/>
+              <w:t>11</w:t>
+            </w:r>
+          </w:p>
+        </w:tc>
+        <w:tc>
+          <w:tcPr>
+            <w:tcW w:w="1510" w:type="dxa"/>
+          </w:tcPr>
+          <w:p>
+            <w:pPr>
+              <w:rPr>
+                <w:lang w:val="id-ID"/>
+              </w:rPr>
+            </w:pPr>
+            <w:r>
+              <w:rPr>
+                <w:rFonts w:ascii="Segoe UI" w:hAnsi="Segoe UI" w:cs="Segoe UI"/>
+                <w:sz w:val="18"/>
+                <w:szCs w:val="18"/>
+                <w:lang w:val="en-US"/>
+              </w:rPr>
+              <w:t>Bhaskara Ida Bagus</w:t>
+            </w:r>
+          </w:p>
+        </w:tc>
+        <w:tc>
+          <w:tcPr>
+            <w:tcW w:w="1513" w:type="dxa"/>
+          </w:tcPr>
+          <w:p>
+            <w:pPr>
+              <w:rPr>
+                <w:rFonts w:ascii="Segoe UI" w:hAnsi="Segoe UI" w:cs="Segoe UI"/>
+                <w:sz w:val="18"/>
+                <w:szCs w:val="18"/>
+                <w:lang w:val="en-US"/>
+              </w:rPr>
+            </w:pPr>
+            <w:r>
+              <w:rPr>
+                <w:rFonts w:ascii="Segoe UI" w:hAnsi="Segoe UI" w:cs="Segoe UI"/>
+                <w:sz w:val="18"/>
+                <w:szCs w:val="18"/>
+                <w:lang w:val="en-US"/>
+              </w:rPr>
+              <w:t xml:space="preserve">2/5/2018 </w:t>
+            </w:r>
+          </w:p>
+        </w:tc>
+        <w:tc>
+          <w:tcPr>
+            <w:tcW w:w="1325" w:type="dxa"/>
+          </w:tcPr>
+          <w:p>
+            <w:pPr>
+              <w:rPr>
+                <w:rFonts w:ascii="Segoe UI" w:hAnsi="Segoe UI" w:cs="Segoe UI"/>
+                <w:sz w:val="18"/>
+                <w:szCs w:val="18"/>
+                <w:lang w:val="en-US"/>
+              </w:rPr>
+            </w:pPr>
+            <w:r>
+              <w:rPr>
+                <w:rFonts w:ascii="Segoe UI" w:hAnsi="Segoe UI" w:cs="Segoe UI"/>
+                <w:sz w:val="18"/>
+                <w:szCs w:val="18"/>
+                <w:lang w:val="en-US"/>
+              </w:rPr>
+              <w:t>11:26:05 PM</w:t>
+            </w:r>
+          </w:p>
+        </w:tc>
+        <w:tc>
+          <w:tcPr>
+            <w:tcW w:w="3747" w:type="dxa"/>
+          </w:tcPr>
+          <w:p>
+            <w:pPr>
+              <w:rPr>
+                <w:lang w:val="id-ID"/>
+              </w:rPr>
+            </w:pPr>
+            <w:r>
+              <w:rPr>
+                <w:lang w:val="id-ID"/>
+              </w:rPr>
+              <w:t>Rotation in the x axis works</w:t>
+            </w:r>
+          </w:p>
+        </w:tc>
+      </w:tr>
+      <w:tr>
+        <w:tc>
+          <w:tcPr>
+            <w:tcW w:w="540" w:type="dxa"/>
+          </w:tcPr>
+          <w:p>
+            <w:pPr>
+              <w:jc w:val="center"/>
+              <w:rPr>
+                <w:lang w:val="id-ID"/>
+              </w:rPr>
+            </w:pPr>
+            <w:r>
+              <w:rPr>
+                <w:lang w:val="id-ID"/>
+              </w:rPr>
+              <w:t>12</w:t>
+            </w:r>
+          </w:p>
+        </w:tc>
+        <w:tc>
+          <w:tcPr>
+            <w:tcW w:w="1510" w:type="dxa"/>
+          </w:tcPr>
+          <w:p>
+            <w:pPr>
+              <w:rPr>
+                <w:lang w:val="id-ID"/>
+              </w:rPr>
+            </w:pPr>
+            <w:r>
+              <w:rPr>
+                <w:rFonts w:ascii="Segoe UI" w:hAnsi="Segoe UI" w:cs="Segoe UI"/>
+                <w:sz w:val="18"/>
+                <w:szCs w:val="18"/>
+                <w:lang w:val="en-US"/>
+              </w:rPr>
+              <w:t>Bhaskara Ida Bagus</w:t>
+            </w:r>
+          </w:p>
+        </w:tc>
+        <w:tc>
+          <w:tcPr>
+            <w:tcW w:w="1513" w:type="dxa"/>
+          </w:tcPr>
+          <w:p>
+            <w:pPr>
+              <w:rPr>
+                <w:rFonts w:ascii="Segoe UI" w:hAnsi="Segoe UI" w:cs="Segoe UI"/>
+                <w:sz w:val="18"/>
+                <w:szCs w:val="18"/>
+                <w:lang w:val="en-US"/>
+              </w:rPr>
+            </w:pPr>
+            <w:r>
+              <w:rPr>
+                <w:rFonts w:ascii="Segoe UI" w:hAnsi="Segoe UI" w:cs="Segoe UI"/>
+                <w:sz w:val="18"/>
+                <w:szCs w:val="18"/>
+                <w:lang w:val="en-US"/>
+              </w:rPr>
+              <w:t xml:space="preserve">2/6/2018 </w:t>
+            </w:r>
+          </w:p>
+        </w:tc>
+        <w:tc>
+          <w:tcPr>
+            <w:tcW w:w="1325" w:type="dxa"/>
+          </w:tcPr>
+          <w:p>
+            <w:pPr>
+              <w:rPr>
+                <w:rFonts w:ascii="Segoe UI" w:hAnsi="Segoe UI" w:cs="Segoe UI"/>
+                <w:sz w:val="18"/>
+                <w:szCs w:val="18"/>
+                <w:lang w:val="en-US"/>
+              </w:rPr>
+            </w:pPr>
+            <w:r>
+              <w:rPr>
+                <w:rFonts w:ascii="Segoe UI" w:hAnsi="Segoe UI" w:cs="Segoe UI"/>
+                <w:sz w:val="18"/>
+                <w:szCs w:val="18"/>
+                <w:lang w:val="en-US"/>
+              </w:rPr>
+              <w:t>6:30:29 PM</w:t>
+            </w:r>
+          </w:p>
+        </w:tc>
+        <w:tc>
+          <w:tcPr>
+            <w:tcW w:w="3747" w:type="dxa"/>
+          </w:tcPr>
+          <w:p>
+            <w:pPr>
+              <w:rPr>
+                <w:lang w:val="id-ID"/>
+              </w:rPr>
+            </w:pPr>
+            <w:r>
+              <w:rPr>
+                <w:lang w:val="id-ID"/>
+              </w:rPr>
+              <w:t>Beautifying UI, Rotation on x, y, and z axis can now be done</w:t>
+            </w:r>
+          </w:p>
+        </w:tc>
+      </w:tr>
+      <w:tr>
+        <w:tc>
+          <w:tcPr>
+            <w:tcW w:w="540" w:type="dxa"/>
+          </w:tcPr>
+          <w:p>
+            <w:pPr>
+              <w:jc w:val="center"/>
+              <w:rPr>
+                <w:lang w:val="id-ID"/>
+              </w:rPr>
+            </w:pPr>
+            <w:r>
+              <w:rPr>
+                <w:lang w:val="id-ID"/>
+              </w:rPr>
+              <w:t>13</w:t>
+            </w:r>
+          </w:p>
+        </w:tc>
+        <w:tc>
+          <w:tcPr>
+            <w:tcW w:w="1510" w:type="dxa"/>
+          </w:tcPr>
+          <w:p>
+            <w:pPr>
+              <w:rPr>
+                <w:lang w:val="id-ID"/>
+              </w:rPr>
+            </w:pPr>
+            <w:r>
+              <w:rPr>
+                <w:rFonts w:ascii="Segoe UI" w:hAnsi="Segoe UI" w:cs="Segoe UI"/>
+                <w:sz w:val="18"/>
+                <w:szCs w:val="18"/>
+                <w:lang w:val="en-US"/>
+              </w:rPr>
+              <w:t>Bhaskara Ida Bagus</w:t>
+            </w:r>
+          </w:p>
+        </w:tc>
+        <w:tc>
+          <w:tcPr>
+            <w:tcW w:w="1513" w:type="dxa"/>
+          </w:tcPr>
+          <w:p>
+            <w:pPr>
+              <w:rPr>
+                <w:rFonts w:ascii="Segoe UI" w:hAnsi="Segoe UI" w:cs="Segoe UI"/>
+                <w:sz w:val="18"/>
+                <w:szCs w:val="18"/>
+                <w:lang w:val="en-US"/>
+              </w:rPr>
+            </w:pPr>
+            <w:r>
+              <w:rPr>
+                <w:rFonts w:ascii="Segoe UI" w:hAnsi="Segoe UI" w:cs="Segoe UI"/>
+                <w:sz w:val="18"/>
+                <w:szCs w:val="18"/>
+                <w:lang w:val="en-US"/>
+              </w:rPr>
+              <w:t xml:space="preserve">2/6/2018 </w:t>
+            </w:r>
+          </w:p>
+        </w:tc>
+        <w:tc>
+          <w:tcPr>
+            <w:tcW w:w="1325" w:type="dxa"/>
+          </w:tcPr>
+          <w:p>
+            <w:pPr>
+              <w:rPr>
+                <w:rFonts w:ascii="Segoe UI" w:hAnsi="Segoe UI" w:cs="Segoe UI"/>
+                <w:sz w:val="18"/>
+                <w:szCs w:val="18"/>
+                <w:lang w:val="en-US"/>
+              </w:rPr>
+            </w:pPr>
+            <w:r>
+              <w:rPr>
+                <w:rFonts w:ascii="Segoe UI" w:hAnsi="Segoe UI" w:cs="Segoe UI"/>
+                <w:sz w:val="18"/>
+                <w:szCs w:val="18"/>
+                <w:lang w:val="en-US"/>
+              </w:rPr>
+              <w:t>6:45:40 PM</w:t>
+            </w:r>
+          </w:p>
+        </w:tc>
+        <w:tc>
+          <w:tcPr>
+            <w:tcW w:w="3747" w:type="dxa"/>
+          </w:tcPr>
+          <w:p>
+            <w:pPr>
+              <w:rPr>
+                <w:lang w:val="id-ID"/>
+              </w:rPr>
+            </w:pPr>
+            <w:r>
+              <w:rPr>
+                <w:lang w:val="id-ID"/>
+              </w:rPr>
+              <w:t>Fix Rot Matrix, Renaming theta to alpha</w:t>
+            </w:r>
+          </w:p>
+        </w:tc>
+      </w:tr>
+      <w:tr>
+        <w:tc>
+          <w:tcPr>
+            <w:tcW w:w="540" w:type="dxa"/>
+          </w:tcPr>
+          <w:p>
+            <w:pPr>
+              <w:jc w:val="center"/>
+              <w:rPr>
+                <w:lang w:val="id-ID"/>
+              </w:rPr>
+            </w:pPr>
+            <w:r>
+              <w:rPr>
+                <w:lang w:val="id-ID"/>
+              </w:rPr>
+              <w:t>14</w:t>
+            </w:r>
+          </w:p>
+        </w:tc>
+        <w:tc>
+          <w:tcPr>
+            <w:tcW w:w="1510" w:type="dxa"/>
+          </w:tcPr>
+          <w:p>
+            <w:pPr>
+              <w:rPr>
+                <w:rFonts w:ascii="Segoe UI" w:hAnsi="Segoe UI" w:cs="Segoe UI"/>
+                <w:sz w:val="18"/>
+                <w:szCs w:val="18"/>
+                <w:lang w:val="en-US"/>
+              </w:rPr>
+            </w:pPr>
+            <w:r>
+              <w:rPr>
+                <w:rFonts w:ascii="Segoe UI" w:hAnsi="Segoe UI" w:cs="Segoe UI"/>
+                <w:sz w:val="18"/>
+                <w:szCs w:val="18"/>
+                <w:lang w:val="en-US"/>
+              </w:rPr>
+              <w:t>Bhaskara Ida Bagus</w:t>
+            </w:r>
+          </w:p>
+        </w:tc>
+        <w:tc>
+          <w:tcPr>
+            <w:tcW w:w="1513" w:type="dxa"/>
+          </w:tcPr>
+          <w:p>
+            <w:pPr>
+              <w:rPr>
+                <w:rFonts w:ascii="Segoe UI" w:hAnsi="Segoe UI" w:cs="Segoe UI"/>
+                <w:sz w:val="18"/>
+                <w:szCs w:val="18"/>
+                <w:lang w:val="en-US"/>
+              </w:rPr>
+            </w:pPr>
+            <w:r>
+              <w:rPr>
+                <w:rFonts w:ascii="Segoe UI" w:hAnsi="Segoe UI" w:cs="Segoe UI"/>
+                <w:sz w:val="18"/>
+                <w:szCs w:val="18"/>
+                <w:lang w:val="en-US"/>
+              </w:rPr>
+              <w:t xml:space="preserve">2/6/2018 </w:t>
+            </w:r>
+          </w:p>
+        </w:tc>
+        <w:tc>
+          <w:tcPr>
+            <w:tcW w:w="1325" w:type="dxa"/>
+          </w:tcPr>
+          <w:p>
+            <w:pPr>
+              <w:rPr>
+                <w:rFonts w:ascii="Segoe UI" w:hAnsi="Segoe UI" w:cs="Segoe UI"/>
+                <w:sz w:val="18"/>
+                <w:szCs w:val="18"/>
+                <w:lang w:val="en-US"/>
+              </w:rPr>
+            </w:pPr>
+          </w:p>
+        </w:tc>
+        <w:tc>
+          <w:tcPr>
+            <w:tcW w:w="3747" w:type="dxa"/>
+          </w:tcPr>
+          <w:p>
+            <w:pPr>
+              <w:rPr>
+                <w:lang w:val="id-ID"/>
+              </w:rPr>
+            </w:pPr>
+            <w:r>
+              <w:rPr>
+                <w:lang w:val="id-ID"/>
+              </w:rPr>
+              <w:t>Update work log in report</w:t>
             </w:r>
           </w:p>
         </w:tc>
@@ -2564,7 +4838,7 @@
       </w:pPr>
     </w:p>
     <w:sectPr>
-      <w:footerReference w:type="default" r:id="rId11"/>
+      <w:footerReference w:type="default" r:id="rId12"/>
       <w:pgSz w:w="12240" w:h="15840"/>
       <w:pgMar w:top="1440" w:right="1440" w:bottom="1440" w:left="1440" w:header="720" w:footer="720" w:gutter="0"/>
       <w:pgNumType w:start="0"/>
@@ -2686,7 +4960,7 @@
                                 <w:rPr>
                                   <w:noProof/>
                                 </w:rPr>
-                                <w:t>3</w:t>
+                                <w:t>4</w:t>
                               </w:r>
                               <w:r>
                                 <w:rPr>
@@ -2732,7 +5006,7 @@
                     <v:h position="#0,topLeft" switch="" xrange="0,10800"/>
                   </v:handles>
                 </v:shapetype>
-                <v:shape id="Double Bracket 20" o:spid="_x0000_s1027" type="#_x0000_t185" style="position:absolute;margin-left:0;margin-top:0;width:43.45pt;height:18.8pt;z-index:251660288;visibility:visible;mso-wrap-style:square;mso-width-percent:100;mso-height-percent:0;mso-wrap-distance-left:9pt;mso-wrap-distance-top:0;mso-wrap-distance-right:9pt;mso-wrap-distance-bottom:0;mso-position-horizontal:center;mso-position-horizontal-relative:margin;mso-position-vertical:center;mso-position-vertical-relative:bottom-margin-area;mso-width-percent:100;mso-height-percent:0;mso-width-relative:margin;mso-height-relative:bottom-margin-area;v-text-anchor:top" o:gfxdata="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" filled="t" strokecolor="gray" strokeweight="2.25pt">
+                <v:shape id="Double Bracket 20" o:spid="_x0000_s1034" type="#_x0000_t185" style="position:absolute;margin-left:0;margin-top:0;width:43.45pt;height:18.8pt;z-index:251660288;visibility:visible;mso-wrap-style:square;mso-width-percent:100;mso-height-percent:0;mso-wrap-distance-left:9pt;mso-wrap-distance-top:0;mso-wrap-distance-right:9pt;mso-wrap-distance-bottom:0;mso-position-horizontal:center;mso-position-horizontal-relative:margin;mso-position-vertical:center;mso-position-vertical-relative:bottom-margin-area;mso-width-percent:100;mso-height-percent:0;mso-width-relative:margin;mso-height-relative:bottom-margin-area;v-text-anchor:top" o:gfxdata="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" filled="t" strokecolor="gray" strokeweight="2.25pt">
                   <v:textbox inset=",0,,0">
                     <w:txbxContent>
                       <w:p>
@@ -2752,7 +5026,7 @@
                           <w:rPr>
                             <w:noProof/>
                           </w:rPr>
-                          <w:t>3</w:t>
+                          <w:t>4</w:t>
                         </w:r>
                         <w:r>
                           <w:rPr>
@@ -5336,7 +7610,7 @@
     <w:charset w:val="00"/>
     <w:family w:val="roman"/>
     <w:pitch w:val="variable"/>
-    <w:sig w:usb0="E0002EFF" w:usb1="C000785B" w:usb2="00000009" w:usb3="00000000" w:csb0="000001FF" w:csb1="00000000"/>
+    <w:sig w:usb0="E0002AFF" w:usb1="C0007843" w:usb2="00000009" w:usb3="00000000" w:csb0="000001FF" w:csb1="00000000"/>
   </w:font>
   <w:font w:name="Symbol">
     <w:panose1 w:val="05050102010706020507"/>
@@ -5364,14 +7638,14 @@
     <w:charset w:val="00"/>
     <w:family w:val="swiss"/>
     <w:pitch w:val="variable"/>
-    <w:sig w:usb0="E0002AFF" w:usb1="C000247B" w:usb2="00000009" w:usb3="00000000" w:csb0="000001FF" w:csb1="00000000"/>
+    <w:sig w:usb0="E0002AFF" w:usb1="4000ACFF" w:usb2="00000001" w:usb3="00000000" w:csb0="000001FF" w:csb1="00000000"/>
   </w:font>
   <w:font w:name="Calibri Light">
     <w:panose1 w:val="020F0302020204030204"/>
     <w:charset w:val="00"/>
     <w:family w:val="swiss"/>
     <w:pitch w:val="variable"/>
-    <w:sig w:usb0="E0002AFF" w:usb1="C000247B" w:usb2="00000009" w:usb3="00000000" w:csb0="000001FF" w:csb1="00000000"/>
+    <w:sig w:usb0="A0002AEF" w:usb1="4000207B" w:usb2="00000000" w:usb3="00000000" w:csb0="000001FF" w:csb1="00000000"/>
   </w:font>
   <w:font w:name="Consolas">
     <w:panose1 w:val="020B0609020204030204"/>
@@ -5413,6 +7687,7 @@
     <w:rsid w:val="009B5FA1"/>
     <w:rsid w:val="00A74739"/>
     <w:rsid w:val="00AF3438"/>
+    <w:rsid w:val="00BF35BD"/>
     <w:rsid w:val="00D53F05"/>
     <w:rsid w:val="00DF6777"/>
     <w:rsid w:val="00E74D5C"/>
@@ -6212,7 +8487,7 @@
 </file>
 
 <file path=customXml/itemProps1.xml><?xml version="1.0" encoding="utf-8"?>
-<ds:datastoreItem xmlns:ds="http://schemas.openxmlformats.org/officeDocument/2006/customXml" ds:itemID="{22C9EAED-377A-48B9-A157-9A5DBB33A7B1}">
+<ds:datastoreItem xmlns:ds="http://schemas.openxmlformats.org/officeDocument/2006/customXml" ds:itemID="{D1BC447D-8A08-462A-8227-CFE7E7240E16}">
   <ds:schemaRefs>
     <ds:schemaRef ds:uri="http://schemas.openxmlformats.org/officeDocument/2006/bibliography"/>
   </ds:schemaRefs>

</xml_diff>